<commit_message>
Add: imagen ajustada en todas las pantallas, fixedsss
</commit_message>
<xml_diff>
--- a/Diagramas manuales y mas/Manual Tecnico.docx
+++ b/Diagramas manuales y mas/Manual Tecnico.docx
@@ -150,11 +150,11 @@
             <wp:effectExtent l="0" t="0" r="0" b="0"/>
             <wp:wrapTight wrapText="bothSides">
               <wp:wrapPolygon edited="0">
-                <wp:start x="-5" y="0"/>
-                <wp:lineTo x="-5" y="21480"/>
-                <wp:lineTo x="21385" y="21480"/>
-                <wp:lineTo x="21385" y="0"/>
-                <wp:lineTo x="-5" y="0"/>
+                <wp:start x="-16" y="0"/>
+                <wp:lineTo x="-16" y="21471"/>
+                <wp:lineTo x="21378" y="21471"/>
+                <wp:lineTo x="21378" y="0"/>
+                <wp:lineTo x="-16" y="0"/>
               </wp:wrapPolygon>
             </wp:wrapTight>
             <wp:docPr id="1" name="Imagen 7" descr=""/>
@@ -295,29 +295,7 @@
           <w:szCs w:val="32"/>
           <w:lang w:eastAsia="es-GT"/>
         </w:rPr>
-        <w:t>"</w:t>
-      </w:r>
-      <w:r>
-        <w:rPr>
-          <w:rFonts w:eastAsia="Times New Roman" w:cs="Times New Roman" w:ascii="Times New Roman" w:hAnsi="Times New Roman"/>
-          <w:b/>
-          <w:bCs/>
-          <w:sz w:val="32"/>
-          <w:szCs w:val="32"/>
-          <w:lang w:eastAsia="es-GT"/>
-        </w:rPr>
-        <w:t xml:space="preserve">Hola ke hace </w:t>
-      </w:r>
-      <w:r>
-        <w:rPr>
-          <w:rFonts w:eastAsia="Times New Roman" w:cs="Times New Roman" w:ascii="Times New Roman" w:hAnsi="Times New Roman"/>
-          <w:b/>
-          <w:bCs/>
-          <w:sz w:val="32"/>
-          <w:szCs w:val="32"/>
-          <w:lang w:eastAsia="es-GT"/>
-        </w:rPr>
-        <w:t>"</w:t>
+        <w:t>"Hola ke hace "</w:t>
       </w:r>
     </w:p>
     <w:p>
@@ -1526,26 +1504,7 @@
           <w:sz w:val="24"/>
           <w:szCs w:val="24"/>
         </w:rPr>
-        <w:t xml:space="preserve">Instalación típica de Windows sin complicaciones </w:t>
-      </w:r>
-    </w:p>
-    <w:p>
-      <w:pPr>
-        <w:pStyle w:val="Normal"/>
-        <w:spacing w:lineRule="auto" w:line="240" w:before="0" w:after="0"/>
-        <w:ind w:left="360"/>
-        <w:rPr>
-          <w:rFonts w:ascii="Lato" w:hAnsi="Lato" w:eastAsia="MS-Gothic" w:cs="RobotoMono-Regular"/>
-          <w:sz w:val="24"/>
-          <w:szCs w:val="24"/>
-        </w:rPr>
-      </w:pPr>
-      <w:r>
-        <w:rPr>
-          <w:rFonts w:eastAsia="MS-Gothic" w:cs="RobotoMono-Regular" w:ascii="Lato" w:hAnsi="Lato"/>
-          <w:sz w:val="24"/>
-          <w:szCs w:val="24"/>
-        </w:rPr>
+        <w:t xml:space="preserve"> </w:t>
       </w:r>
     </w:p>
     <w:p>
@@ -2092,28 +2051,33 @@
         </w:rPr>
       </w:pPr>
       <w:r>
-        <w:rPr/>
-      </w:r>
-    </w:p>
-    <w:p>
-      <w:pPr>
-        <w:pStyle w:val="Normal"/>
-        <w:spacing w:lineRule="auto" w:line="240" w:before="0" w:after="0"/>
-        <w:ind w:left="360"/>
-        <w:rPr>
-          <w:rFonts w:ascii="Lato" w:hAnsi="Lato" w:eastAsia="MS-Gothic" w:cs="RobotoMono-Regular"/>
+        <w:rPr>
+          <w:rFonts w:eastAsia="MS-Gothic" w:cs="RobotoMono-Regular" w:ascii="Lato" w:hAnsi="Lato"/>
           <w:color w:themeColor="text1" w:val="000000"/>
           <w:sz w:val="24"/>
           <w:szCs w:val="24"/>
         </w:rPr>
-      </w:pPr>
-      <w:r>
-        <w:rPr>
-          <w:rFonts w:eastAsia="MS-Gothic" w:cs="RobotoMono-Regular" w:ascii="Lato" w:hAnsi="Lato"/>
+      </w:r>
+    </w:p>
+    <w:p>
+      <w:pPr>
+        <w:pStyle w:val="Normal"/>
+        <w:spacing w:lineRule="auto" w:line="240" w:before="0" w:after="0"/>
+        <w:ind w:left="360"/>
+        <w:rPr>
+          <w:rFonts w:ascii="Lato" w:hAnsi="Lato" w:eastAsia="MS-Gothic" w:cs="RobotoMono-Regular"/>
           <w:color w:themeColor="text1" w:val="000000"/>
           <w:sz w:val="24"/>
           <w:szCs w:val="24"/>
         </w:rPr>
+      </w:pPr>
+      <w:r>
+        <w:rPr>
+          <w:rFonts w:eastAsia="MS-Gothic" w:cs="RobotoMono-Regular" w:ascii="Lato" w:hAnsi="Lato"/>
+          <w:color w:themeColor="text1" w:val="000000"/>
+          <w:sz w:val="24"/>
+          <w:szCs w:val="24"/>
+        </w:rPr>
         <w:t>Después de realizar las conexiones necesarias, para acceder a la pagina web se debe entrar a la siguiente pagina:</w:t>
       </w:r>
     </w:p>
@@ -2130,28 +2094,33 @@
         </w:rPr>
       </w:pPr>
       <w:r>
-        <w:rPr/>
-      </w:r>
-    </w:p>
-    <w:p>
-      <w:pPr>
-        <w:pStyle w:val="Normal"/>
-        <w:spacing w:lineRule="auto" w:line="240" w:before="0" w:after="0"/>
-        <w:ind w:left="360"/>
-        <w:rPr>
-          <w:rFonts w:ascii="Lato" w:hAnsi="Lato" w:eastAsia="MS-Gothic" w:cs="RobotoMono-Regular"/>
+        <w:rPr>
+          <w:rFonts w:eastAsia="MS-Gothic" w:cs="RobotoMono-Regular" w:ascii="Lato" w:hAnsi="Lato"/>
           <w:color w:themeColor="text1" w:val="000000"/>
           <w:sz w:val="24"/>
           <w:szCs w:val="24"/>
         </w:rPr>
-      </w:pPr>
-      <w:r>
-        <w:rPr>
-          <w:rFonts w:eastAsia="MS-Gothic" w:cs="RobotoMono-Regular" w:ascii="Lato" w:hAnsi="Lato"/>
+      </w:r>
+    </w:p>
+    <w:p>
+      <w:pPr>
+        <w:pStyle w:val="Normal"/>
+        <w:spacing w:lineRule="auto" w:line="240" w:before="0" w:after="0"/>
+        <w:ind w:left="360"/>
+        <w:rPr>
+          <w:rFonts w:ascii="Lato" w:hAnsi="Lato" w:eastAsia="MS-Gothic" w:cs="RobotoMono-Regular"/>
           <w:color w:themeColor="text1" w:val="000000"/>
           <w:sz w:val="24"/>
           <w:szCs w:val="24"/>
         </w:rPr>
+      </w:pPr>
+      <w:r>
+        <w:rPr>
+          <w:rFonts w:eastAsia="MS-Gothic" w:cs="RobotoMono-Regular" w:ascii="Lato" w:hAnsi="Lato"/>
+          <w:color w:themeColor="text1" w:val="000000"/>
+          <w:sz w:val="24"/>
+          <w:szCs w:val="24"/>
+        </w:rPr>
         <w:t xml:space="preserve"> </w:t>
       </w:r>
     </w:p>
@@ -2260,15 +2229,15 @@
           <w:szCs w:val="24"/>
         </w:rPr>
         <w:drawing>
-          <wp:anchor behindDoc="0" distT="0" distB="0" distL="0" distR="0" simplePos="0" locked="0" layoutInCell="0" allowOverlap="1" relativeHeight="4">
+          <wp:anchor behindDoc="0" distT="0" distB="0" distL="0" distR="0" simplePos="0" locked="0" layoutInCell="0" allowOverlap="1" relativeHeight="8">
             <wp:simplePos x="0" y="0"/>
             <wp:positionH relativeFrom="column">
-              <wp:posOffset>114300</wp:posOffset>
+              <wp:posOffset>-690880</wp:posOffset>
             </wp:positionH>
             <wp:positionV relativeFrom="paragraph">
-              <wp:posOffset>120015</wp:posOffset>
+              <wp:posOffset>45085</wp:posOffset>
             </wp:positionV>
-            <wp:extent cx="5715000" cy="3651885"/>
+            <wp:extent cx="5715000" cy="2864485"/>
             <wp:effectExtent l="0" t="0" r="0" b="0"/>
             <wp:wrapSquare wrapText="largest"/>
             <wp:docPr id="2" name="Image2" descr=""/>
@@ -2293,7 +2262,7 @@
                   <pic:spPr bwMode="auto">
                     <a:xfrm>
                       <a:off x="0" y="0"/>
-                      <a:ext cx="5715000" cy="3651885"/>
+                      <a:ext cx="5715000" cy="2864485"/>
                     </a:xfrm>
                     <a:prstGeom prst="rect">
                       <a:avLst/>
@@ -2368,52 +2337,6 @@
           <w:sz w:val="24"/>
           <w:szCs w:val="24"/>
         </w:rPr>
-        <w:drawing>
-          <wp:anchor behindDoc="0" distT="0" distB="0" distL="0" distR="0" simplePos="0" locked="0" layoutInCell="0" allowOverlap="1" relativeHeight="5">
-            <wp:simplePos x="0" y="0"/>
-            <wp:positionH relativeFrom="column">
-              <wp:align>center</wp:align>
-            </wp:positionH>
-            <wp:positionV relativeFrom="paragraph">
-              <wp:posOffset>635</wp:posOffset>
-            </wp:positionV>
-            <wp:extent cx="5715000" cy="3110865"/>
-            <wp:effectExtent l="0" t="0" r="0" b="0"/>
-            <wp:wrapSquare wrapText="largest"/>
-            <wp:docPr id="3" name="Image3" descr=""/>
-            <wp:cNvGraphicFramePr>
-              <a:graphicFrameLocks xmlns:a="http://schemas.openxmlformats.org/drawingml/2006/main" noChangeAspect="1"/>
-            </wp:cNvGraphicFramePr>
-            <a:graphic xmlns:a="http://schemas.openxmlformats.org/drawingml/2006/main">
-              <a:graphicData uri="http://schemas.openxmlformats.org/drawingml/2006/picture">
-                <pic:pic xmlns:pic="http://schemas.openxmlformats.org/drawingml/2006/picture">
-                  <pic:nvPicPr>
-                    <pic:cNvPr id="3" name="Image3" descr=""/>
-                    <pic:cNvPicPr>
-                      <a:picLocks noChangeAspect="1" noChangeArrowheads="1"/>
-                    </pic:cNvPicPr>
-                  </pic:nvPicPr>
-                  <pic:blipFill>
-                    <a:blip r:embed="rId4"/>
-                    <a:stretch>
-                      <a:fillRect/>
-                    </a:stretch>
-                  </pic:blipFill>
-                  <pic:spPr bwMode="auto">
-                    <a:xfrm>
-                      <a:off x="0" y="0"/>
-                      <a:ext cx="5715000" cy="3110865"/>
-                    </a:xfrm>
-                    <a:prstGeom prst="rect">
-                      <a:avLst/>
-                    </a:prstGeom>
-                    <a:noFill/>
-                  </pic:spPr>
-                </pic:pic>
-              </a:graphicData>
-            </a:graphic>
-          </wp:anchor>
-        </w:drawing>
       </w:r>
     </w:p>
     <w:p>
@@ -2483,6 +2406,557 @@
           <w:sz w:val="24"/>
           <w:szCs w:val="24"/>
         </w:rPr>
+      </w:r>
+    </w:p>
+    <w:p>
+      <w:pPr>
+        <w:pStyle w:val="Normal"/>
+        <w:spacing w:lineRule="auto" w:line="240" w:before="0" w:after="0"/>
+        <w:ind w:left="360"/>
+        <w:rPr>
+          <w:rFonts w:ascii="Lato" w:hAnsi="Lato" w:eastAsia="MS-Gothic" w:cs="RobotoMono-Regular"/>
+          <w:sz w:val="24"/>
+          <w:szCs w:val="24"/>
+        </w:rPr>
+      </w:pPr>
+      <w:r>
+        <w:rPr>
+          <w:rFonts w:eastAsia="MS-Gothic" w:cs="RobotoMono-Regular" w:ascii="Lato" w:hAnsi="Lato"/>
+          <w:sz w:val="24"/>
+          <w:szCs w:val="24"/>
+        </w:rPr>
+      </w:r>
+    </w:p>
+    <w:p>
+      <w:pPr>
+        <w:pStyle w:val="Normal"/>
+        <w:spacing w:lineRule="auto" w:line="240" w:before="0" w:after="0"/>
+        <w:ind w:left="360"/>
+        <w:rPr>
+          <w:rFonts w:ascii="Lato" w:hAnsi="Lato" w:eastAsia="MS-Gothic" w:cs="RobotoMono-Regular"/>
+          <w:sz w:val="24"/>
+          <w:szCs w:val="24"/>
+        </w:rPr>
+      </w:pPr>
+      <w:r>
+        <w:rPr>
+          <w:rFonts w:eastAsia="MS-Gothic" w:cs="RobotoMono-Regular" w:ascii="Lato" w:hAnsi="Lato"/>
+          <w:sz w:val="24"/>
+          <w:szCs w:val="24"/>
+        </w:rPr>
+      </w:r>
+    </w:p>
+    <w:p>
+      <w:pPr>
+        <w:pStyle w:val="Normal"/>
+        <w:spacing w:lineRule="auto" w:line="240" w:before="0" w:after="0"/>
+        <w:ind w:left="360"/>
+        <w:rPr>
+          <w:rFonts w:ascii="Lato" w:hAnsi="Lato" w:eastAsia="MS-Gothic" w:cs="RobotoMono-Regular"/>
+          <w:sz w:val="24"/>
+          <w:szCs w:val="24"/>
+        </w:rPr>
+      </w:pPr>
+      <w:r>
+        <w:rPr>
+          <w:rFonts w:eastAsia="MS-Gothic" w:cs="RobotoMono-Regular" w:ascii="Lato" w:hAnsi="Lato"/>
+          <w:sz w:val="24"/>
+          <w:szCs w:val="24"/>
+        </w:rPr>
+      </w:r>
+    </w:p>
+    <w:p>
+      <w:pPr>
+        <w:pStyle w:val="Normal"/>
+        <w:spacing w:lineRule="auto" w:line="240" w:before="0" w:after="0"/>
+        <w:ind w:left="360"/>
+        <w:rPr>
+          <w:rFonts w:ascii="Lato" w:hAnsi="Lato" w:eastAsia="MS-Gothic" w:cs="RobotoMono-Regular"/>
+          <w:sz w:val="24"/>
+          <w:szCs w:val="24"/>
+        </w:rPr>
+      </w:pPr>
+      <w:r>
+        <w:rPr>
+          <w:rFonts w:eastAsia="MS-Gothic" w:cs="RobotoMono-Regular" w:ascii="Lato" w:hAnsi="Lato"/>
+          <w:sz w:val="24"/>
+          <w:szCs w:val="24"/>
+        </w:rPr>
+      </w:r>
+    </w:p>
+    <w:p>
+      <w:pPr>
+        <w:pStyle w:val="Normal"/>
+        <w:spacing w:lineRule="auto" w:line="240" w:before="0" w:after="0"/>
+        <w:ind w:left="360"/>
+        <w:rPr>
+          <w:rFonts w:ascii="Lato" w:hAnsi="Lato" w:eastAsia="MS-Gothic" w:cs="RobotoMono-Regular"/>
+          <w:sz w:val="24"/>
+          <w:szCs w:val="24"/>
+        </w:rPr>
+      </w:pPr>
+      <w:r>
+        <w:rPr>
+          <w:rFonts w:eastAsia="MS-Gothic" w:cs="RobotoMono-Regular" w:ascii="Lato" w:hAnsi="Lato"/>
+          <w:sz w:val="24"/>
+          <w:szCs w:val="24"/>
+        </w:rPr>
+      </w:r>
+    </w:p>
+    <w:p>
+      <w:pPr>
+        <w:pStyle w:val="Normal"/>
+        <w:spacing w:lineRule="auto" w:line="240" w:before="0" w:after="0"/>
+        <w:ind w:left="360"/>
+        <w:rPr>
+          <w:rFonts w:ascii="Lato" w:hAnsi="Lato" w:eastAsia="MS-Gothic" w:cs="RobotoMono-Regular"/>
+          <w:sz w:val="24"/>
+          <w:szCs w:val="24"/>
+        </w:rPr>
+      </w:pPr>
+      <w:r>
+        <w:rPr>
+          <w:rFonts w:eastAsia="MS-Gothic" w:cs="RobotoMono-Regular" w:ascii="Lato" w:hAnsi="Lato"/>
+          <w:sz w:val="24"/>
+          <w:szCs w:val="24"/>
+        </w:rPr>
+      </w:r>
+    </w:p>
+    <w:p>
+      <w:pPr>
+        <w:pStyle w:val="Normal"/>
+        <w:spacing w:lineRule="auto" w:line="240" w:before="0" w:after="0"/>
+        <w:ind w:left="360"/>
+        <w:rPr>
+          <w:rFonts w:ascii="Lato" w:hAnsi="Lato" w:eastAsia="MS-Gothic" w:cs="RobotoMono-Regular"/>
+          <w:sz w:val="24"/>
+          <w:szCs w:val="24"/>
+        </w:rPr>
+      </w:pPr>
+      <w:r>
+        <w:rPr>
+          <w:rFonts w:eastAsia="MS-Gothic" w:cs="RobotoMono-Regular" w:ascii="Lato" w:hAnsi="Lato"/>
+          <w:sz w:val="24"/>
+          <w:szCs w:val="24"/>
+        </w:rPr>
+      </w:r>
+    </w:p>
+    <w:p>
+      <w:pPr>
+        <w:pStyle w:val="Normal"/>
+        <w:spacing w:lineRule="auto" w:line="240" w:before="0" w:after="0"/>
+        <w:ind w:left="360"/>
+        <w:rPr>
+          <w:rFonts w:ascii="Lato" w:hAnsi="Lato" w:eastAsia="MS-Gothic" w:cs="RobotoMono-Regular"/>
+          <w:sz w:val="24"/>
+          <w:szCs w:val="24"/>
+        </w:rPr>
+      </w:pPr>
+      <w:r>
+        <w:rPr>
+          <w:rFonts w:eastAsia="MS-Gothic" w:cs="RobotoMono-Regular" w:ascii="Lato" w:hAnsi="Lato"/>
+          <w:sz w:val="24"/>
+          <w:szCs w:val="24"/>
+        </w:rPr>
+      </w:r>
+    </w:p>
+    <w:p>
+      <w:pPr>
+        <w:pStyle w:val="Normal"/>
+        <w:spacing w:lineRule="auto" w:line="240" w:before="0" w:after="0"/>
+        <w:ind w:left="360"/>
+        <w:rPr>
+          <w:rFonts w:ascii="Lato" w:hAnsi="Lato" w:eastAsia="MS-Gothic" w:cs="RobotoMono-Regular"/>
+          <w:sz w:val="24"/>
+          <w:szCs w:val="24"/>
+        </w:rPr>
+      </w:pPr>
+      <w:r>
+        <w:rPr>
+          <w:rFonts w:eastAsia="MS-Gothic" w:cs="RobotoMono-Regular" w:ascii="Lato" w:hAnsi="Lato"/>
+          <w:sz w:val="24"/>
+          <w:szCs w:val="24"/>
+        </w:rPr>
+      </w:r>
+    </w:p>
+    <w:p>
+      <w:pPr>
+        <w:pStyle w:val="Normal"/>
+        <w:spacing w:lineRule="auto" w:line="240" w:before="0" w:after="0"/>
+        <w:ind w:left="360"/>
+        <w:rPr>
+          <w:rFonts w:ascii="Lato" w:hAnsi="Lato" w:eastAsia="MS-Gothic" w:cs="RobotoMono-Regular"/>
+          <w:sz w:val="24"/>
+          <w:szCs w:val="24"/>
+        </w:rPr>
+      </w:pPr>
+      <w:r>
+        <w:rPr>
+          <w:rFonts w:eastAsia="MS-Gothic" w:cs="RobotoMono-Regular" w:ascii="Lato" w:hAnsi="Lato"/>
+          <w:sz w:val="24"/>
+          <w:szCs w:val="24"/>
+        </w:rPr>
+      </w:r>
+    </w:p>
+    <w:p>
+      <w:pPr>
+        <w:pStyle w:val="Normal"/>
+        <w:spacing w:lineRule="auto" w:line="240" w:before="0" w:after="0"/>
+        <w:ind w:left="360"/>
+        <w:rPr>
+          <w:rFonts w:ascii="Lato" w:hAnsi="Lato" w:eastAsia="MS-Gothic" w:cs="RobotoMono-Regular"/>
+          <w:sz w:val="24"/>
+          <w:szCs w:val="24"/>
+        </w:rPr>
+      </w:pPr>
+      <w:r>
+        <w:rPr>
+          <w:rFonts w:eastAsia="MS-Gothic" w:cs="RobotoMono-Regular" w:ascii="Lato" w:hAnsi="Lato"/>
+          <w:sz w:val="24"/>
+          <w:szCs w:val="24"/>
+        </w:rPr>
+      </w:r>
+    </w:p>
+    <w:p>
+      <w:pPr>
+        <w:pStyle w:val="Normal"/>
+        <w:spacing w:lineRule="auto" w:line="240" w:before="0" w:after="0"/>
+        <w:ind w:left="360"/>
+        <w:rPr>
+          <w:rFonts w:ascii="Lato" w:hAnsi="Lato" w:eastAsia="MS-Gothic" w:cs="RobotoMono-Regular"/>
+          <w:sz w:val="24"/>
+          <w:szCs w:val="24"/>
+        </w:rPr>
+      </w:pPr>
+      <w:r>
+        <w:rPr>
+          <w:rFonts w:eastAsia="MS-Gothic" w:cs="RobotoMono-Regular" w:ascii="Lato" w:hAnsi="Lato"/>
+          <w:sz w:val="24"/>
+          <w:szCs w:val="24"/>
+        </w:rPr>
+      </w:r>
+    </w:p>
+    <w:p>
+      <w:pPr>
+        <w:pStyle w:val="Normal"/>
+        <w:spacing w:lineRule="auto" w:line="240" w:before="0" w:after="0"/>
+        <w:ind w:left="360"/>
+        <w:rPr>
+          <w:rFonts w:ascii="Lato" w:hAnsi="Lato" w:eastAsia="MS-Gothic" w:cs="RobotoMono-Regular"/>
+          <w:sz w:val="24"/>
+          <w:szCs w:val="24"/>
+        </w:rPr>
+      </w:pPr>
+      <w:r>
+        <w:rPr>
+          <w:rFonts w:eastAsia="MS-Gothic" w:cs="RobotoMono-Regular" w:ascii="Lato" w:hAnsi="Lato"/>
+          <w:sz w:val="24"/>
+          <w:szCs w:val="24"/>
+        </w:rPr>
+      </w:r>
+    </w:p>
+    <w:p>
+      <w:pPr>
+        <w:pStyle w:val="Normal"/>
+        <w:spacing w:lineRule="auto" w:line="240" w:before="0" w:after="0"/>
+        <w:ind w:left="360"/>
+        <w:rPr>
+          <w:rFonts w:ascii="Lato" w:hAnsi="Lato" w:eastAsia="MS-Gothic" w:cs="RobotoMono-Regular"/>
+          <w:sz w:val="24"/>
+          <w:szCs w:val="24"/>
+        </w:rPr>
+      </w:pPr>
+      <w:r>
+        <w:rPr>
+          <w:rFonts w:eastAsia="MS-Gothic" w:cs="RobotoMono-Regular" w:ascii="Lato" w:hAnsi="Lato"/>
+          <w:sz w:val="24"/>
+          <w:szCs w:val="24"/>
+        </w:rPr>
+      </w:r>
+    </w:p>
+    <w:p>
+      <w:pPr>
+        <w:pStyle w:val="Normal"/>
+        <w:spacing w:lineRule="auto" w:line="240" w:before="0" w:after="0"/>
+        <w:ind w:left="360"/>
+        <w:rPr>
+          <w:rFonts w:ascii="Lato" w:hAnsi="Lato" w:eastAsia="MS-Gothic" w:cs="RobotoMono-Regular"/>
+          <w:sz w:val="24"/>
+          <w:szCs w:val="24"/>
+        </w:rPr>
+      </w:pPr>
+      <w:r>
+        <w:rPr>
+          <w:rFonts w:eastAsia="MS-Gothic" w:cs="RobotoMono-Regular" w:ascii="Lato" w:hAnsi="Lato"/>
+          <w:sz w:val="24"/>
+          <w:szCs w:val="24"/>
+        </w:rPr>
+      </w:r>
+    </w:p>
+    <w:p>
+      <w:pPr>
+        <w:pStyle w:val="Normal"/>
+        <w:spacing w:lineRule="auto" w:line="240" w:before="0" w:after="0"/>
+        <w:ind w:left="360"/>
+        <w:rPr>
+          <w:rFonts w:ascii="Lato" w:hAnsi="Lato" w:eastAsia="MS-Gothic" w:cs="RobotoMono-Regular"/>
+          <w:sz w:val="24"/>
+          <w:szCs w:val="24"/>
+        </w:rPr>
+      </w:pPr>
+      <w:r>
+        <w:rPr>
+          <w:rFonts w:eastAsia="MS-Gothic" w:cs="RobotoMono-Regular" w:ascii="Lato" w:hAnsi="Lato"/>
+          <w:sz w:val="24"/>
+          <w:szCs w:val="24"/>
+        </w:rPr>
+      </w:r>
+    </w:p>
+    <w:p>
+      <w:pPr>
+        <w:pStyle w:val="Normal"/>
+        <w:spacing w:lineRule="auto" w:line="240" w:before="0" w:after="0"/>
+        <w:ind w:left="360"/>
+        <w:rPr>
+          <w:rFonts w:ascii="Lato" w:hAnsi="Lato" w:eastAsia="MS-Gothic" w:cs="RobotoMono-Regular"/>
+          <w:sz w:val="24"/>
+          <w:szCs w:val="24"/>
+        </w:rPr>
+      </w:pPr>
+      <w:r>
+        <w:rPr>
+          <w:rFonts w:eastAsia="MS-Gothic" w:cs="RobotoMono-Regular" w:ascii="Lato" w:hAnsi="Lato"/>
+          <w:sz w:val="24"/>
+          <w:szCs w:val="24"/>
+        </w:rPr>
+      </w:r>
+    </w:p>
+    <w:p>
+      <w:pPr>
+        <w:pStyle w:val="Normal"/>
+        <w:spacing w:lineRule="auto" w:line="240" w:before="0" w:after="0"/>
+        <w:ind w:left="360"/>
+        <w:rPr>
+          <w:rFonts w:ascii="Lato" w:hAnsi="Lato" w:eastAsia="MS-Gothic" w:cs="RobotoMono-Regular"/>
+          <w:sz w:val="24"/>
+          <w:szCs w:val="24"/>
+        </w:rPr>
+      </w:pPr>
+      <w:r>
+        <w:rPr>
+          <w:rFonts w:eastAsia="MS-Gothic" w:cs="RobotoMono-Regular" w:ascii="Lato" w:hAnsi="Lato"/>
+          <w:sz w:val="24"/>
+          <w:szCs w:val="24"/>
+        </w:rPr>
+      </w:r>
+    </w:p>
+    <w:p>
+      <w:pPr>
+        <w:pStyle w:val="Normal"/>
+        <w:spacing w:lineRule="auto" w:line="240" w:before="0" w:after="0"/>
+        <w:ind w:left="360"/>
+        <w:rPr>
+          <w:rFonts w:ascii="Lato" w:hAnsi="Lato" w:eastAsia="MS-Gothic" w:cs="RobotoMono-Regular"/>
+          <w:sz w:val="24"/>
+          <w:szCs w:val="24"/>
+        </w:rPr>
+      </w:pPr>
+      <w:r>
+        <w:rPr>
+          <w:rFonts w:eastAsia="MS-Gothic" w:cs="RobotoMono-Regular" w:ascii="Lato" w:hAnsi="Lato"/>
+          <w:sz w:val="24"/>
+          <w:szCs w:val="24"/>
+        </w:rPr>
+      </w:r>
+    </w:p>
+    <w:p>
+      <w:pPr>
+        <w:pStyle w:val="Normal"/>
+        <w:spacing w:lineRule="auto" w:line="240" w:before="0" w:after="0"/>
+        <w:ind w:left="360"/>
+        <w:rPr>
+          <w:rFonts w:ascii="Lato" w:hAnsi="Lato" w:eastAsia="MS-Gothic" w:cs="RobotoMono-Regular"/>
+          <w:sz w:val="24"/>
+          <w:szCs w:val="24"/>
+        </w:rPr>
+      </w:pPr>
+      <w:r>
+        <w:rPr>
+          <w:rFonts w:eastAsia="MS-Gothic" w:cs="RobotoMono-Regular" w:ascii="Lato" w:hAnsi="Lato"/>
+          <w:sz w:val="24"/>
+          <w:szCs w:val="24"/>
+        </w:rPr>
+      </w:r>
+    </w:p>
+    <w:p>
+      <w:pPr>
+        <w:pStyle w:val="Normal"/>
+        <w:spacing w:lineRule="auto" w:line="240" w:before="0" w:after="0"/>
+        <w:ind w:left="360"/>
+        <w:rPr>
+          <w:rFonts w:ascii="Lato" w:hAnsi="Lato" w:eastAsia="MS-Gothic" w:cs="RobotoMono-Regular"/>
+          <w:sz w:val="24"/>
+          <w:szCs w:val="24"/>
+        </w:rPr>
+      </w:pPr>
+      <w:r>
+        <w:rPr>
+          <w:rFonts w:eastAsia="MS-Gothic" w:cs="RobotoMono-Regular" w:ascii="Lato" w:hAnsi="Lato"/>
+          <w:sz w:val="24"/>
+          <w:szCs w:val="24"/>
+        </w:rPr>
+      </w:r>
+    </w:p>
+    <w:p>
+      <w:pPr>
+        <w:pStyle w:val="Normal"/>
+        <w:spacing w:lineRule="auto" w:line="240" w:before="0" w:after="0"/>
+        <w:ind w:left="360"/>
+        <w:rPr>
+          <w:rFonts w:ascii="Lato" w:hAnsi="Lato" w:eastAsia="MS-Gothic" w:cs="RobotoMono-Regular"/>
+          <w:sz w:val="24"/>
+          <w:szCs w:val="24"/>
+        </w:rPr>
+      </w:pPr>
+      <w:r>
+        <w:rPr>
+          <w:rFonts w:eastAsia="MS-Gothic" w:cs="RobotoMono-Regular" w:ascii="Lato" w:hAnsi="Lato"/>
+          <w:sz w:val="24"/>
+          <w:szCs w:val="24"/>
+        </w:rPr>
+      </w:r>
+    </w:p>
+    <w:p>
+      <w:pPr>
+        <w:pStyle w:val="Normal"/>
+        <w:spacing w:lineRule="auto" w:line="240" w:before="0" w:after="0"/>
+        <w:ind w:left="360"/>
+        <w:rPr>
+          <w:rFonts w:ascii="Lato" w:hAnsi="Lato" w:eastAsia="MS-Gothic" w:cs="RobotoMono-Regular"/>
+          <w:sz w:val="24"/>
+          <w:szCs w:val="24"/>
+        </w:rPr>
+      </w:pPr>
+      <w:r>
+        <w:rPr>
+          <w:rFonts w:eastAsia="MS-Gothic" w:cs="RobotoMono-Regular" w:ascii="Lato" w:hAnsi="Lato"/>
+          <w:sz w:val="24"/>
+          <w:szCs w:val="24"/>
+        </w:rPr>
+      </w:r>
+    </w:p>
+    <w:p>
+      <w:pPr>
+        <w:pStyle w:val="Normal"/>
+        <w:spacing w:lineRule="auto" w:line="240" w:before="0" w:after="0"/>
+        <w:ind w:left="360"/>
+        <w:rPr>
+          <w:rFonts w:ascii="Lato" w:hAnsi="Lato" w:eastAsia="MS-Gothic" w:cs="RobotoMono-Regular"/>
+          <w:sz w:val="24"/>
+          <w:szCs w:val="24"/>
+        </w:rPr>
+      </w:pPr>
+      <w:r>
+        <w:rPr>
+          <w:rFonts w:eastAsia="MS-Gothic" w:cs="RobotoMono-Regular" w:ascii="Lato" w:hAnsi="Lato"/>
+          <w:sz w:val="24"/>
+          <w:szCs w:val="24"/>
+        </w:rPr>
+      </w:r>
+    </w:p>
+    <w:p>
+      <w:pPr>
+        <w:pStyle w:val="Normal"/>
+        <w:spacing w:lineRule="auto" w:line="240" w:before="0" w:after="0"/>
+        <w:ind w:left="360"/>
+        <w:rPr>
+          <w:rFonts w:ascii="Lato" w:hAnsi="Lato" w:eastAsia="MS-Gothic" w:cs="RobotoMono-Regular"/>
+          <w:sz w:val="24"/>
+          <w:szCs w:val="24"/>
+        </w:rPr>
+      </w:pPr>
+      <w:r>
+        <w:rPr>
+          <w:rFonts w:eastAsia="MS-Gothic" w:cs="RobotoMono-Regular" w:ascii="Lato" w:hAnsi="Lato"/>
+          <w:sz w:val="24"/>
+          <w:szCs w:val="24"/>
+        </w:rPr>
+      </w:r>
+    </w:p>
+    <w:p>
+      <w:pPr>
+        <w:pStyle w:val="Normal"/>
+        <w:spacing w:lineRule="auto" w:line="240" w:before="0" w:after="0"/>
+        <w:ind w:left="360"/>
+        <w:rPr>
+          <w:rFonts w:ascii="Lato" w:hAnsi="Lato" w:eastAsia="MS-Gothic" w:cs="RobotoMono-Regular"/>
+          <w:sz w:val="24"/>
+          <w:szCs w:val="24"/>
+        </w:rPr>
+      </w:pPr>
+      <w:r>
+        <w:rPr>
+          <w:rFonts w:eastAsia="MS-Gothic" w:cs="RobotoMono-Regular" w:ascii="Lato" w:hAnsi="Lato"/>
+          <w:sz w:val="24"/>
+          <w:szCs w:val="24"/>
+        </w:rPr>
+      </w:r>
+    </w:p>
+    <w:p>
+      <w:pPr>
+        <w:pStyle w:val="Normal"/>
+        <w:spacing w:lineRule="auto" w:line="240" w:before="0" w:after="0"/>
+        <w:ind w:left="360"/>
+        <w:rPr>
+          <w:rFonts w:ascii="Lato" w:hAnsi="Lato" w:eastAsia="MS-Gothic" w:cs="RobotoMono-Regular"/>
+          <w:sz w:val="24"/>
+          <w:szCs w:val="24"/>
+        </w:rPr>
+      </w:pPr>
+      <w:r>
+        <w:rPr>
+          <w:rFonts w:eastAsia="MS-Gothic" w:cs="RobotoMono-Regular" w:ascii="Lato" w:hAnsi="Lato"/>
+          <w:sz w:val="24"/>
+          <w:szCs w:val="24"/>
+        </w:rPr>
+      </w:r>
+    </w:p>
+    <w:p>
+      <w:pPr>
+        <w:pStyle w:val="Normal"/>
+        <w:spacing w:lineRule="auto" w:line="240" w:before="0" w:after="0"/>
+        <w:ind w:left="360"/>
+        <w:rPr>
+          <w:rFonts w:ascii="Lato" w:hAnsi="Lato" w:eastAsia="MS-Gothic" w:cs="RobotoMono-Regular"/>
+          <w:sz w:val="24"/>
+          <w:szCs w:val="24"/>
+        </w:rPr>
+      </w:pPr>
+      <w:r>
+        <w:rPr>
+          <w:rFonts w:eastAsia="MS-Gothic" w:cs="RobotoMono-Regular" w:ascii="Lato" w:hAnsi="Lato"/>
+          <w:sz w:val="24"/>
+          <w:szCs w:val="24"/>
+        </w:rPr>
+      </w:r>
+    </w:p>
+    <w:p>
+      <w:pPr>
+        <w:pStyle w:val="Normal"/>
+        <w:spacing w:lineRule="auto" w:line="240" w:before="0" w:after="0"/>
+        <w:ind w:left="360"/>
+        <w:rPr>
+          <w:rFonts w:ascii="Lato" w:hAnsi="Lato" w:eastAsia="MS-Gothic" w:cs="RobotoMono-Regular"/>
+          <w:sz w:val="24"/>
+          <w:szCs w:val="24"/>
+        </w:rPr>
+      </w:pPr>
+      <w:r>
+        <w:rPr>
+          <w:rFonts w:eastAsia="MS-Gothic" w:cs="RobotoMono-Regular" w:ascii="Lato" w:hAnsi="Lato"/>
+          <w:sz w:val="24"/>
+          <w:szCs w:val="24"/>
+        </w:rPr>
         <w:t>Diagrama de despliegue</w:t>
       </w:r>
     </w:p>
@@ -2504,7 +2978,7 @@
           <w:szCs w:val="24"/>
         </w:rPr>
         <w:drawing>
-          <wp:anchor behindDoc="0" distT="0" distB="0" distL="0" distR="0" simplePos="0" locked="0" layoutInCell="0" allowOverlap="1" relativeHeight="6">
+          <wp:anchor behindDoc="0" distT="0" distB="0" distL="0" distR="0" simplePos="0" locked="0" layoutInCell="0" allowOverlap="1" relativeHeight="4">
             <wp:simplePos x="0" y="0"/>
             <wp:positionH relativeFrom="column">
               <wp:align>center</wp:align>
@@ -2515,7 +2989,7 @@
             <wp:extent cx="5715000" cy="3569335"/>
             <wp:effectExtent l="0" t="0" r="0" b="0"/>
             <wp:wrapSquare wrapText="largest"/>
-            <wp:docPr id="4" name="Image4" descr=""/>
+            <wp:docPr id="3" name="Image4" descr=""/>
             <wp:cNvGraphicFramePr>
               <a:graphicFrameLocks xmlns:a="http://schemas.openxmlformats.org/drawingml/2006/main" noChangeAspect="1"/>
             </wp:cNvGraphicFramePr>
@@ -2523,13 +2997,13 @@
               <a:graphicData uri="http://schemas.openxmlformats.org/drawingml/2006/picture">
                 <pic:pic xmlns:pic="http://schemas.openxmlformats.org/drawingml/2006/picture">
                   <pic:nvPicPr>
-                    <pic:cNvPr id="4" name="Image4" descr=""/>
+                    <pic:cNvPr id="3" name="Image4" descr=""/>
                     <pic:cNvPicPr>
                       <a:picLocks noChangeAspect="1" noChangeArrowheads="1"/>
                     </pic:cNvPicPr>
                   </pic:nvPicPr>
                   <pic:blipFill>
-                    <a:blip r:embed="rId5"/>
+                    <a:blip r:embed="rId4"/>
                     <a:stretch>
                       <a:fillRect/>
                     </a:stretch>
@@ -2593,6 +3067,348 @@
       <w:pPr>
         <w:pStyle w:val="Normal"/>
         <w:spacing w:lineRule="auto" w:line="240" w:before="0" w:after="0"/>
+        <w:ind w:left="360"/>
+        <w:rPr>
+          <w:rFonts w:ascii="Lato" w:hAnsi="Lato" w:eastAsia="MS-Gothic" w:cs="RobotoMono-Regular"/>
+          <w:sz w:val="24"/>
+          <w:szCs w:val="24"/>
+        </w:rPr>
+      </w:pPr>
+      <w:r>
+        <w:rPr>
+          <w:rFonts w:eastAsia="MS-Gothic" w:cs="RobotoMono-Regular" w:ascii="Lato" w:hAnsi="Lato"/>
+          <w:sz w:val="24"/>
+          <w:szCs w:val="24"/>
+        </w:rPr>
+      </w:r>
+    </w:p>
+    <w:p>
+      <w:pPr>
+        <w:pStyle w:val="Normal"/>
+        <w:spacing w:lineRule="auto" w:line="240" w:before="0" w:after="0"/>
+        <w:ind w:left="360"/>
+        <w:rPr>
+          <w:rFonts w:ascii="Lato" w:hAnsi="Lato" w:eastAsia="MS-Gothic" w:cs="RobotoMono-Regular"/>
+          <w:sz w:val="24"/>
+          <w:szCs w:val="24"/>
+        </w:rPr>
+      </w:pPr>
+      <w:r>
+        <w:rPr>
+          <w:rFonts w:eastAsia="MS-Gothic" w:cs="RobotoMono-Regular" w:ascii="Lato" w:hAnsi="Lato"/>
+          <w:sz w:val="24"/>
+          <w:szCs w:val="24"/>
+        </w:rPr>
+      </w:r>
+    </w:p>
+    <w:p>
+      <w:pPr>
+        <w:pStyle w:val="Normal"/>
+        <w:spacing w:lineRule="auto" w:line="240" w:before="0" w:after="0"/>
+        <w:ind w:left="360"/>
+        <w:rPr>
+          <w:rFonts w:ascii="Lato" w:hAnsi="Lato" w:eastAsia="MS-Gothic" w:cs="RobotoMono-Regular"/>
+          <w:sz w:val="24"/>
+          <w:szCs w:val="24"/>
+        </w:rPr>
+      </w:pPr>
+      <w:r>
+        <w:rPr>
+          <w:rFonts w:eastAsia="MS-Gothic" w:cs="RobotoMono-Regular" w:ascii="Lato" w:hAnsi="Lato"/>
+          <w:sz w:val="24"/>
+          <w:szCs w:val="24"/>
+        </w:rPr>
+      </w:r>
+    </w:p>
+    <w:p>
+      <w:pPr>
+        <w:pStyle w:val="Normal"/>
+        <w:spacing w:lineRule="auto" w:line="240" w:before="0" w:after="0"/>
+        <w:ind w:left="360"/>
+        <w:rPr>
+          <w:rFonts w:ascii="Lato" w:hAnsi="Lato" w:eastAsia="MS-Gothic" w:cs="RobotoMono-Regular"/>
+          <w:sz w:val="24"/>
+          <w:szCs w:val="24"/>
+        </w:rPr>
+      </w:pPr>
+      <w:r>
+        <w:rPr>
+          <w:rFonts w:eastAsia="MS-Gothic" w:cs="RobotoMono-Regular" w:ascii="Lato" w:hAnsi="Lato"/>
+          <w:sz w:val="24"/>
+          <w:szCs w:val="24"/>
+        </w:rPr>
+      </w:r>
+    </w:p>
+    <w:p>
+      <w:pPr>
+        <w:pStyle w:val="Normal"/>
+        <w:spacing w:lineRule="auto" w:line="240" w:before="0" w:after="0"/>
+        <w:ind w:left="360"/>
+        <w:rPr>
+          <w:rFonts w:ascii="Lato" w:hAnsi="Lato" w:eastAsia="MS-Gothic" w:cs="RobotoMono-Regular"/>
+          <w:sz w:val="24"/>
+          <w:szCs w:val="24"/>
+        </w:rPr>
+      </w:pPr>
+      <w:r>
+        <w:rPr>
+          <w:rFonts w:eastAsia="MS-Gothic" w:cs="RobotoMono-Regular" w:ascii="Lato" w:hAnsi="Lato"/>
+          <w:sz w:val="24"/>
+          <w:szCs w:val="24"/>
+        </w:rPr>
+      </w:r>
+    </w:p>
+    <w:p>
+      <w:pPr>
+        <w:pStyle w:val="Normal"/>
+        <w:spacing w:lineRule="auto" w:line="240" w:before="0" w:after="0"/>
+        <w:ind w:left="360"/>
+        <w:rPr>
+          <w:rFonts w:ascii="Lato" w:hAnsi="Lato" w:eastAsia="MS-Gothic" w:cs="RobotoMono-Regular"/>
+          <w:sz w:val="24"/>
+          <w:szCs w:val="24"/>
+        </w:rPr>
+      </w:pPr>
+      <w:r>
+        <w:rPr>
+          <w:rFonts w:eastAsia="MS-Gothic" w:cs="RobotoMono-Regular" w:ascii="Lato" w:hAnsi="Lato"/>
+          <w:sz w:val="24"/>
+          <w:szCs w:val="24"/>
+        </w:rPr>
+      </w:r>
+    </w:p>
+    <w:p>
+      <w:pPr>
+        <w:pStyle w:val="Normal"/>
+        <w:spacing w:lineRule="auto" w:line="240" w:before="0" w:after="0"/>
+        <w:ind w:left="360"/>
+        <w:rPr>
+          <w:rFonts w:ascii="Lato" w:hAnsi="Lato" w:eastAsia="MS-Gothic" w:cs="RobotoMono-Regular"/>
+          <w:sz w:val="24"/>
+          <w:szCs w:val="24"/>
+        </w:rPr>
+      </w:pPr>
+      <w:r>
+        <w:rPr>
+          <w:rFonts w:eastAsia="MS-Gothic" w:cs="RobotoMono-Regular" w:ascii="Lato" w:hAnsi="Lato"/>
+          <w:sz w:val="24"/>
+          <w:szCs w:val="24"/>
+        </w:rPr>
+      </w:r>
+    </w:p>
+    <w:p>
+      <w:pPr>
+        <w:pStyle w:val="Normal"/>
+        <w:spacing w:lineRule="auto" w:line="240" w:before="0" w:after="0"/>
+        <w:ind w:left="360"/>
+        <w:rPr>
+          <w:rFonts w:ascii="Lato" w:hAnsi="Lato" w:eastAsia="MS-Gothic" w:cs="RobotoMono-Regular"/>
+          <w:sz w:val="24"/>
+          <w:szCs w:val="24"/>
+        </w:rPr>
+      </w:pPr>
+      <w:r>
+        <w:rPr>
+          <w:rFonts w:eastAsia="MS-Gothic" w:cs="RobotoMono-Regular" w:ascii="Lato" w:hAnsi="Lato"/>
+          <w:sz w:val="24"/>
+          <w:szCs w:val="24"/>
+        </w:rPr>
+      </w:r>
+    </w:p>
+    <w:p>
+      <w:pPr>
+        <w:pStyle w:val="Normal"/>
+        <w:spacing w:lineRule="auto" w:line="240" w:before="0" w:after="0"/>
+        <w:ind w:left="360"/>
+        <w:rPr>
+          <w:rFonts w:ascii="Lato" w:hAnsi="Lato" w:eastAsia="MS-Gothic" w:cs="RobotoMono-Regular"/>
+          <w:sz w:val="24"/>
+          <w:szCs w:val="24"/>
+        </w:rPr>
+      </w:pPr>
+      <w:r>
+        <w:rPr>
+          <w:rFonts w:eastAsia="MS-Gothic" w:cs="RobotoMono-Regular" w:ascii="Lato" w:hAnsi="Lato"/>
+          <w:sz w:val="24"/>
+          <w:szCs w:val="24"/>
+        </w:rPr>
+      </w:r>
+    </w:p>
+    <w:p>
+      <w:pPr>
+        <w:pStyle w:val="Normal"/>
+        <w:spacing w:lineRule="auto" w:line="240" w:before="0" w:after="0"/>
+        <w:ind w:left="360"/>
+        <w:rPr>
+          <w:rFonts w:ascii="Lato" w:hAnsi="Lato" w:eastAsia="MS-Gothic" w:cs="RobotoMono-Regular"/>
+          <w:sz w:val="24"/>
+          <w:szCs w:val="24"/>
+        </w:rPr>
+      </w:pPr>
+      <w:r>
+        <w:rPr>
+          <w:rFonts w:eastAsia="MS-Gothic" w:cs="RobotoMono-Regular" w:ascii="Lato" w:hAnsi="Lato"/>
+          <w:sz w:val="24"/>
+          <w:szCs w:val="24"/>
+        </w:rPr>
+      </w:r>
+    </w:p>
+    <w:p>
+      <w:pPr>
+        <w:pStyle w:val="Normal"/>
+        <w:spacing w:lineRule="auto" w:line="240" w:before="0" w:after="0"/>
+        <w:ind w:left="360"/>
+        <w:rPr>
+          <w:rFonts w:ascii="Lato" w:hAnsi="Lato" w:eastAsia="MS-Gothic" w:cs="RobotoMono-Regular"/>
+          <w:sz w:val="24"/>
+          <w:szCs w:val="24"/>
+        </w:rPr>
+      </w:pPr>
+      <w:r>
+        <w:rPr>
+          <w:rFonts w:eastAsia="MS-Gothic" w:cs="RobotoMono-Regular" w:ascii="Lato" w:hAnsi="Lato"/>
+          <w:sz w:val="24"/>
+          <w:szCs w:val="24"/>
+        </w:rPr>
+      </w:r>
+    </w:p>
+    <w:p>
+      <w:pPr>
+        <w:pStyle w:val="Normal"/>
+        <w:spacing w:lineRule="auto" w:line="240" w:before="0" w:after="0"/>
+        <w:ind w:left="360"/>
+        <w:rPr>
+          <w:rFonts w:ascii="Lato" w:hAnsi="Lato" w:eastAsia="MS-Gothic" w:cs="RobotoMono-Regular"/>
+          <w:sz w:val="24"/>
+          <w:szCs w:val="24"/>
+        </w:rPr>
+      </w:pPr>
+      <w:r>
+        <w:rPr>
+          <w:rFonts w:eastAsia="MS-Gothic" w:cs="RobotoMono-Regular" w:ascii="Lato" w:hAnsi="Lato"/>
+          <w:sz w:val="24"/>
+          <w:szCs w:val="24"/>
+        </w:rPr>
+      </w:r>
+    </w:p>
+    <w:p>
+      <w:pPr>
+        <w:pStyle w:val="Normal"/>
+        <w:spacing w:lineRule="auto" w:line="240" w:before="0" w:after="0"/>
+        <w:ind w:left="360"/>
+        <w:rPr>
+          <w:rFonts w:ascii="Lato" w:hAnsi="Lato" w:eastAsia="MS-Gothic" w:cs="RobotoMono-Regular"/>
+          <w:sz w:val="24"/>
+          <w:szCs w:val="24"/>
+        </w:rPr>
+      </w:pPr>
+      <w:r>
+        <w:rPr>
+          <w:rFonts w:eastAsia="MS-Gothic" w:cs="RobotoMono-Regular" w:ascii="Lato" w:hAnsi="Lato"/>
+          <w:sz w:val="24"/>
+          <w:szCs w:val="24"/>
+        </w:rPr>
+      </w:r>
+    </w:p>
+    <w:p>
+      <w:pPr>
+        <w:pStyle w:val="Normal"/>
+        <w:spacing w:lineRule="auto" w:line="240" w:before="0" w:after="0"/>
+        <w:ind w:left="360"/>
+        <w:rPr>
+          <w:rFonts w:ascii="Lato" w:hAnsi="Lato" w:eastAsia="MS-Gothic" w:cs="RobotoMono-Regular"/>
+          <w:sz w:val="24"/>
+          <w:szCs w:val="24"/>
+        </w:rPr>
+      </w:pPr>
+      <w:r>
+        <w:rPr>
+          <w:rFonts w:eastAsia="MS-Gothic" w:cs="RobotoMono-Regular" w:ascii="Lato" w:hAnsi="Lato"/>
+          <w:sz w:val="24"/>
+          <w:szCs w:val="24"/>
+        </w:rPr>
+      </w:r>
+    </w:p>
+    <w:p>
+      <w:pPr>
+        <w:pStyle w:val="Normal"/>
+        <w:spacing w:lineRule="auto" w:line="240" w:before="0" w:after="0"/>
+        <w:ind w:left="360"/>
+        <w:rPr>
+          <w:rFonts w:ascii="Lato" w:hAnsi="Lato" w:eastAsia="MS-Gothic" w:cs="RobotoMono-Regular"/>
+          <w:sz w:val="24"/>
+          <w:szCs w:val="24"/>
+        </w:rPr>
+      </w:pPr>
+      <w:r>
+        <w:rPr>
+          <w:rFonts w:eastAsia="MS-Gothic" w:cs="RobotoMono-Regular" w:ascii="Lato" w:hAnsi="Lato"/>
+          <w:sz w:val="24"/>
+          <w:szCs w:val="24"/>
+        </w:rPr>
+      </w:r>
+    </w:p>
+    <w:p>
+      <w:pPr>
+        <w:pStyle w:val="Normal"/>
+        <w:spacing w:lineRule="auto" w:line="240" w:before="0" w:after="0"/>
+        <w:ind w:left="360"/>
+        <w:rPr>
+          <w:rFonts w:ascii="Lato" w:hAnsi="Lato" w:eastAsia="MS-Gothic" w:cs="RobotoMono-Regular"/>
+          <w:sz w:val="24"/>
+          <w:szCs w:val="24"/>
+        </w:rPr>
+      </w:pPr>
+      <w:r>
+        <w:rPr>
+          <w:rFonts w:eastAsia="MS-Gothic" w:cs="RobotoMono-Regular" w:ascii="Lato" w:hAnsi="Lato"/>
+          <w:sz w:val="24"/>
+          <w:szCs w:val="24"/>
+        </w:rPr>
+      </w:r>
+    </w:p>
+    <w:p>
+      <w:pPr>
+        <w:pStyle w:val="Normal"/>
+        <w:spacing w:lineRule="auto" w:line="240" w:before="0" w:after="0"/>
+        <w:ind w:left="360"/>
+        <w:rPr>
+          <w:rFonts w:ascii="Lato" w:hAnsi="Lato" w:eastAsia="MS-Gothic" w:cs="RobotoMono-Regular"/>
+          <w:sz w:val="24"/>
+          <w:szCs w:val="24"/>
+        </w:rPr>
+      </w:pPr>
+      <w:r>
+        <w:rPr>
+          <w:rFonts w:eastAsia="MS-Gothic" w:cs="RobotoMono-Regular" w:ascii="Lato" w:hAnsi="Lato"/>
+          <w:sz w:val="24"/>
+          <w:szCs w:val="24"/>
+        </w:rPr>
+      </w:r>
+    </w:p>
+    <w:p>
+      <w:pPr>
+        <w:pStyle w:val="Normal"/>
+        <w:spacing w:lineRule="auto" w:line="240" w:before="0" w:after="0"/>
+        <w:ind w:left="360"/>
+        <w:rPr>
+          <w:rFonts w:ascii="Lato" w:hAnsi="Lato" w:eastAsia="MS-Gothic" w:cs="RobotoMono-Regular"/>
+          <w:sz w:val="24"/>
+          <w:szCs w:val="24"/>
+        </w:rPr>
+      </w:pPr>
+      <w:r>
+        <w:rPr>
+          <w:rFonts w:eastAsia="MS-Gothic" w:cs="RobotoMono-Regular" w:ascii="Lato" w:hAnsi="Lato"/>
+          <w:sz w:val="24"/>
+          <w:szCs w:val="24"/>
+        </w:rPr>
+      </w:r>
+    </w:p>
+    <w:p>
+      <w:pPr>
+        <w:pStyle w:val="Normal"/>
+        <w:spacing w:lineRule="auto" w:line="240" w:before="0" w:after="0"/>
         <w:rPr>
           <w:rFonts w:ascii="Lato" w:hAnsi="Lato" w:eastAsia="MS-Gothic" w:cs="RobotoMono-Regular"/>
           <w:sz w:val="32"/>
@@ -2644,7 +3460,7 @@
             <wp:extent cx="5943600" cy="4340860"/>
             <wp:effectExtent l="0" t="0" r="0" b="0"/>
             <wp:wrapSquare wrapText="largest"/>
-            <wp:docPr id="5" name="Image1" descr=""/>
+            <wp:docPr id="4" name="Image1" descr=""/>
             <wp:cNvGraphicFramePr>
               <a:graphicFrameLocks xmlns:a="http://schemas.openxmlformats.org/drawingml/2006/main" noChangeAspect="1"/>
             </wp:cNvGraphicFramePr>
@@ -2652,13 +3468,13 @@
               <a:graphicData uri="http://schemas.openxmlformats.org/drawingml/2006/picture">
                 <pic:pic xmlns:pic="http://schemas.openxmlformats.org/drawingml/2006/picture">
                   <pic:nvPicPr>
-                    <pic:cNvPr id="5" name="Image1" descr=""/>
+                    <pic:cNvPr id="4" name="Image1" descr=""/>
                     <pic:cNvPicPr>
                       <a:picLocks noChangeAspect="1" noChangeArrowheads="1"/>
                     </pic:cNvPicPr>
                   </pic:nvPicPr>
                   <pic:blipFill>
-                    <a:blip r:embed="rId6"/>
+                    <a:blip r:embed="rId5"/>
                     <a:stretch>
                       <a:fillRect/>
                     </a:stretch>
@@ -2968,7 +3784,7 @@
           <w:szCs w:val="28"/>
         </w:rPr>
         <w:drawing>
-          <wp:anchor behindDoc="0" distT="0" distB="0" distL="0" distR="0" simplePos="0" locked="0" layoutInCell="0" allowOverlap="1" relativeHeight="7">
+          <wp:anchor behindDoc="0" distT="0" distB="0" distL="0" distR="0" simplePos="0" locked="0" layoutInCell="0" allowOverlap="1" relativeHeight="5">
             <wp:simplePos x="0" y="0"/>
             <wp:positionH relativeFrom="column">
               <wp:align>center</wp:align>
@@ -2979,7 +3795,7 @@
             <wp:extent cx="5943600" cy="4371340"/>
             <wp:effectExtent l="0" t="0" r="0" b="0"/>
             <wp:wrapSquare wrapText="largest"/>
-            <wp:docPr id="6" name="Image5" descr=""/>
+            <wp:docPr id="5" name="Image5" descr=""/>
             <wp:cNvGraphicFramePr>
               <a:graphicFrameLocks xmlns:a="http://schemas.openxmlformats.org/drawingml/2006/main" noChangeAspect="1"/>
             </wp:cNvGraphicFramePr>
@@ -2987,13 +3803,13 @@
               <a:graphicData uri="http://schemas.openxmlformats.org/drawingml/2006/picture">
                 <pic:pic xmlns:pic="http://schemas.openxmlformats.org/drawingml/2006/picture">
                   <pic:nvPicPr>
-                    <pic:cNvPr id="6" name="Image5" descr=""/>
+                    <pic:cNvPr id="5" name="Image5" descr=""/>
                     <pic:cNvPicPr>
                       <a:picLocks noChangeAspect="1" noChangeArrowheads="1"/>
                     </pic:cNvPicPr>
                   </pic:nvPicPr>
                   <pic:blipFill>
-                    <a:blip r:embed="rId7"/>
+                    <a:blip r:embed="rId6"/>
                     <a:stretch>
                       <a:fillRect/>
                     </a:stretch>
@@ -3266,8 +4082,26 @@
           <w:sz w:val="32"/>
           <w:szCs w:val="28"/>
         </w:rPr>
+      </w:r>
+    </w:p>
+    <w:p>
+      <w:pPr>
+        <w:pStyle w:val="Normal"/>
+        <w:spacing w:lineRule="auto" w:line="240" w:before="0" w:after="0"/>
+        <w:rPr>
+          <w:rFonts w:ascii="Lato" w:hAnsi="Lato" w:eastAsia="MS-Gothic" w:cs="RobotoMono-Regular"/>
+          <w:sz w:val="32"/>
+          <w:szCs w:val="28"/>
+        </w:rPr>
+      </w:pPr>
+      <w:r>
+        <w:rPr>
+          <w:rFonts w:eastAsia="MS-Gothic" w:cs="RobotoMono-Regular" w:ascii="Lato" w:hAnsi="Lato"/>
+          <w:sz w:val="32"/>
+          <w:szCs w:val="28"/>
+        </w:rPr>
         <w:drawing>
-          <wp:anchor behindDoc="0" distT="0" distB="0" distL="0" distR="0" simplePos="0" locked="0" layoutInCell="0" allowOverlap="1" relativeHeight="8">
+          <wp:anchor behindDoc="0" distT="0" distB="0" distL="0" distR="0" simplePos="0" locked="0" layoutInCell="0" allowOverlap="1" relativeHeight="6">
             <wp:simplePos x="0" y="0"/>
             <wp:positionH relativeFrom="column">
               <wp:align>center</wp:align>
@@ -3278,7 +4112,7 @@
             <wp:extent cx="5943600" cy="2998470"/>
             <wp:effectExtent l="0" t="0" r="0" b="0"/>
             <wp:wrapSquare wrapText="largest"/>
-            <wp:docPr id="7" name="Image6" descr=""/>
+            <wp:docPr id="6" name="Image6" descr=""/>
             <wp:cNvGraphicFramePr>
               <a:graphicFrameLocks xmlns:a="http://schemas.openxmlformats.org/drawingml/2006/main" noChangeAspect="1"/>
             </wp:cNvGraphicFramePr>
@@ -3286,13 +4120,13 @@
               <a:graphicData uri="http://schemas.openxmlformats.org/drawingml/2006/picture">
                 <pic:pic xmlns:pic="http://schemas.openxmlformats.org/drawingml/2006/picture">
                   <pic:nvPicPr>
-                    <pic:cNvPr id="7" name="Image6" descr=""/>
+                    <pic:cNvPr id="6" name="Image6" descr=""/>
                     <pic:cNvPicPr>
                       <a:picLocks noChangeAspect="1" noChangeArrowheads="1"/>
                     </pic:cNvPicPr>
                   </pic:nvPicPr>
                   <pic:blipFill>
-                    <a:blip r:embed="rId8"/>
+                    <a:blip r:embed="rId7"/>
                     <a:stretch>
                       <a:fillRect/>
                     </a:stretch>
@@ -3583,7 +4417,7 @@
           <w:szCs w:val="28"/>
         </w:rPr>
         <w:drawing>
-          <wp:anchor behindDoc="0" distT="0" distB="0" distL="0" distR="0" simplePos="0" locked="0" layoutInCell="0" allowOverlap="1" relativeHeight="9">
+          <wp:anchor behindDoc="0" distT="0" distB="0" distL="0" distR="0" simplePos="0" locked="0" layoutInCell="0" allowOverlap="1" relativeHeight="7">
             <wp:simplePos x="0" y="0"/>
             <wp:positionH relativeFrom="column">
               <wp:posOffset>890905</wp:posOffset>
@@ -3594,7 +4428,7 @@
             <wp:extent cx="4413250" cy="10058400"/>
             <wp:effectExtent l="0" t="0" r="0" b="0"/>
             <wp:wrapSquare wrapText="largest"/>
-            <wp:docPr id="8" name="Image7" descr=""/>
+            <wp:docPr id="7" name="Image7" descr=""/>
             <wp:cNvGraphicFramePr>
               <a:graphicFrameLocks xmlns:a="http://schemas.openxmlformats.org/drawingml/2006/main" noChangeAspect="1"/>
             </wp:cNvGraphicFramePr>
@@ -3602,13 +4436,13 @@
               <a:graphicData uri="http://schemas.openxmlformats.org/drawingml/2006/picture">
                 <pic:pic xmlns:pic="http://schemas.openxmlformats.org/drawingml/2006/picture">
                   <pic:nvPicPr>
-                    <pic:cNvPr id="8" name="Image7" descr=""/>
+                    <pic:cNvPr id="7" name="Image7" descr=""/>
                     <pic:cNvPicPr>
                       <a:picLocks noChangeAspect="1" noChangeArrowheads="1"/>
                     </pic:cNvPicPr>
                   </pic:nvPicPr>
                   <pic:blipFill>
-                    <a:blip r:embed="rId9"/>
+                    <a:blip r:embed="rId8"/>
                     <a:stretch>
                       <a:fillRect/>
                     </a:stretch>
@@ -3674,49 +4508,490 @@
         </w:rPr>
       </w:pPr>
       <w:r>
-        <w:rPr/>
-      </w:r>
-    </w:p>
-    <w:p>
-      <w:pPr>
-        <w:pStyle w:val="Normal"/>
-        <w:spacing w:lineRule="auto" w:line="240" w:before="0" w:after="0"/>
-        <w:rPr>
-          <w:rFonts w:ascii="Lato" w:hAnsi="Lato" w:eastAsia="MS-Gothic" w:cs="RobotoMono-Regular"/>
-          <w:sz w:val="32"/>
-          <w:szCs w:val="28"/>
-        </w:rPr>
-      </w:pPr>
-      <w:r>
-        <w:rPr/>
-      </w:r>
-    </w:p>
-    <w:p>
-      <w:pPr>
-        <w:pStyle w:val="Normal"/>
-        <w:spacing w:lineRule="auto" w:line="240" w:before="0" w:after="0"/>
-        <w:rPr>
-          <w:rFonts w:ascii="Lato" w:hAnsi="Lato" w:eastAsia="MS-Gothic" w:cs="RobotoMono-Regular"/>
-          <w:sz w:val="32"/>
-          <w:szCs w:val="28"/>
-        </w:rPr>
-      </w:pPr>
-      <w:r>
-        <w:rPr/>
-      </w:r>
-    </w:p>
-    <w:p>
-      <w:pPr>
-        <w:pStyle w:val="Normal"/>
-        <w:spacing w:lineRule="auto" w:line="240" w:before="0" w:after="0"/>
-        <w:rPr>
-          <w:rFonts w:ascii="Lato" w:hAnsi="Lato" w:eastAsia="MS-Gothic" w:cs="RobotoMono-Regular"/>
-          <w:sz w:val="32"/>
-          <w:szCs w:val="28"/>
-        </w:rPr>
-      </w:pPr>
-      <w:r>
-        <w:rPr/>
+        <w:rPr>
+          <w:rFonts w:eastAsia="MS-Gothic" w:cs="RobotoMono-Regular" w:ascii="Lato" w:hAnsi="Lato"/>
+          <w:sz w:val="32"/>
+          <w:szCs w:val="28"/>
+        </w:rPr>
+      </w:r>
+    </w:p>
+    <w:p>
+      <w:pPr>
+        <w:pStyle w:val="Normal"/>
+        <w:spacing w:lineRule="auto" w:line="240" w:before="0" w:after="0"/>
+        <w:rPr>
+          <w:rFonts w:ascii="Lato" w:hAnsi="Lato" w:eastAsia="MS-Gothic" w:cs="RobotoMono-Regular"/>
+          <w:sz w:val="32"/>
+          <w:szCs w:val="28"/>
+        </w:rPr>
+      </w:pPr>
+      <w:r>
+        <w:rPr>
+          <w:rFonts w:eastAsia="MS-Gothic" w:cs="RobotoMono-Regular" w:ascii="Lato" w:hAnsi="Lato"/>
+          <w:sz w:val="32"/>
+          <w:szCs w:val="28"/>
+        </w:rPr>
+      </w:r>
+    </w:p>
+    <w:p>
+      <w:pPr>
+        <w:pStyle w:val="Normal"/>
+        <w:spacing w:lineRule="auto" w:line="240" w:before="0" w:after="0"/>
+        <w:rPr>
+          <w:rFonts w:ascii="Lato" w:hAnsi="Lato" w:eastAsia="MS-Gothic" w:cs="RobotoMono-Regular"/>
+          <w:sz w:val="32"/>
+          <w:szCs w:val="28"/>
+        </w:rPr>
+      </w:pPr>
+      <w:r>
+        <w:rPr>
+          <w:rFonts w:eastAsia="MS-Gothic" w:cs="RobotoMono-Regular" w:ascii="Lato" w:hAnsi="Lato"/>
+          <w:sz w:val="32"/>
+          <w:szCs w:val="28"/>
+        </w:rPr>
+      </w:r>
+    </w:p>
+    <w:p>
+      <w:pPr>
+        <w:pStyle w:val="Normal"/>
+        <w:spacing w:lineRule="auto" w:line="240" w:before="0" w:after="0"/>
+        <w:rPr>
+          <w:rFonts w:ascii="Lato" w:hAnsi="Lato" w:eastAsia="MS-Gothic" w:cs="RobotoMono-Regular"/>
+          <w:sz w:val="32"/>
+          <w:szCs w:val="28"/>
+        </w:rPr>
+      </w:pPr>
+      <w:r>
+        <w:rPr>
+          <w:rFonts w:eastAsia="MS-Gothic" w:cs="RobotoMono-Regular" w:ascii="Lato" w:hAnsi="Lato"/>
+          <w:sz w:val="32"/>
+          <w:szCs w:val="28"/>
+        </w:rPr>
+      </w:r>
+    </w:p>
+    <w:p>
+      <w:pPr>
+        <w:pStyle w:val="Normal"/>
+        <w:spacing w:lineRule="auto" w:line="240" w:before="0" w:after="0"/>
+        <w:rPr>
+          <w:rFonts w:ascii="Lato" w:hAnsi="Lato" w:eastAsia="MS-Gothic" w:cs="RobotoMono-Regular"/>
+          <w:sz w:val="32"/>
+          <w:szCs w:val="28"/>
+        </w:rPr>
+      </w:pPr>
+      <w:r>
+        <w:rPr>
+          <w:rFonts w:eastAsia="MS-Gothic" w:cs="RobotoMono-Regular" w:ascii="Lato" w:hAnsi="Lato"/>
+          <w:sz w:val="32"/>
+          <w:szCs w:val="28"/>
+        </w:rPr>
+      </w:r>
+    </w:p>
+    <w:p>
+      <w:pPr>
+        <w:pStyle w:val="Normal"/>
+        <w:spacing w:lineRule="auto" w:line="240" w:before="0" w:after="0"/>
+        <w:rPr>
+          <w:rFonts w:ascii="Lato" w:hAnsi="Lato" w:eastAsia="MS-Gothic" w:cs="RobotoMono-Regular"/>
+          <w:sz w:val="32"/>
+          <w:szCs w:val="28"/>
+        </w:rPr>
+      </w:pPr>
+      <w:r>
+        <w:rPr>
+          <w:rFonts w:eastAsia="MS-Gothic" w:cs="RobotoMono-Regular" w:ascii="Lato" w:hAnsi="Lato"/>
+          <w:sz w:val="32"/>
+          <w:szCs w:val="28"/>
+        </w:rPr>
+      </w:r>
+    </w:p>
+    <w:p>
+      <w:pPr>
+        <w:pStyle w:val="Normal"/>
+        <w:spacing w:lineRule="auto" w:line="240" w:before="0" w:after="0"/>
+        <w:rPr>
+          <w:rFonts w:ascii="Lato" w:hAnsi="Lato" w:eastAsia="MS-Gothic" w:cs="RobotoMono-Regular"/>
+          <w:sz w:val="32"/>
+          <w:szCs w:val="28"/>
+        </w:rPr>
+      </w:pPr>
+      <w:r>
+        <w:rPr>
+          <w:rFonts w:eastAsia="MS-Gothic" w:cs="RobotoMono-Regular" w:ascii="Lato" w:hAnsi="Lato"/>
+          <w:sz w:val="32"/>
+          <w:szCs w:val="28"/>
+        </w:rPr>
+      </w:r>
+    </w:p>
+    <w:p>
+      <w:pPr>
+        <w:pStyle w:val="Normal"/>
+        <w:spacing w:lineRule="auto" w:line="240" w:before="0" w:after="0"/>
+        <w:rPr>
+          <w:rFonts w:ascii="Lato" w:hAnsi="Lato" w:eastAsia="MS-Gothic" w:cs="RobotoMono-Regular"/>
+          <w:sz w:val="32"/>
+          <w:szCs w:val="28"/>
+        </w:rPr>
+      </w:pPr>
+      <w:r>
+        <w:rPr>
+          <w:rFonts w:eastAsia="MS-Gothic" w:cs="RobotoMono-Regular" w:ascii="Lato" w:hAnsi="Lato"/>
+          <w:sz w:val="32"/>
+          <w:szCs w:val="28"/>
+        </w:rPr>
+      </w:r>
+    </w:p>
+    <w:p>
+      <w:pPr>
+        <w:pStyle w:val="Normal"/>
+        <w:spacing w:lineRule="auto" w:line="240" w:before="0" w:after="0"/>
+        <w:rPr>
+          <w:rFonts w:ascii="Lato" w:hAnsi="Lato" w:eastAsia="MS-Gothic" w:cs="RobotoMono-Regular"/>
+          <w:sz w:val="32"/>
+          <w:szCs w:val="28"/>
+        </w:rPr>
+      </w:pPr>
+      <w:r>
+        <w:rPr>
+          <w:rFonts w:eastAsia="MS-Gothic" w:cs="RobotoMono-Regular" w:ascii="Lato" w:hAnsi="Lato"/>
+          <w:sz w:val="32"/>
+          <w:szCs w:val="28"/>
+        </w:rPr>
+      </w:r>
+    </w:p>
+    <w:p>
+      <w:pPr>
+        <w:pStyle w:val="Normal"/>
+        <w:spacing w:lineRule="auto" w:line="240" w:before="0" w:after="0"/>
+        <w:rPr>
+          <w:rFonts w:ascii="Lato" w:hAnsi="Lato" w:eastAsia="MS-Gothic" w:cs="RobotoMono-Regular"/>
+          <w:sz w:val="32"/>
+          <w:szCs w:val="28"/>
+        </w:rPr>
+      </w:pPr>
+      <w:r>
+        <w:rPr>
+          <w:rFonts w:eastAsia="MS-Gothic" w:cs="RobotoMono-Regular" w:ascii="Lato" w:hAnsi="Lato"/>
+          <w:sz w:val="32"/>
+          <w:szCs w:val="28"/>
+        </w:rPr>
+      </w:r>
+    </w:p>
+    <w:p>
+      <w:pPr>
+        <w:pStyle w:val="Normal"/>
+        <w:spacing w:lineRule="auto" w:line="240" w:before="0" w:after="0"/>
+        <w:rPr>
+          <w:rFonts w:ascii="Lato" w:hAnsi="Lato" w:eastAsia="MS-Gothic" w:cs="RobotoMono-Regular"/>
+          <w:sz w:val="32"/>
+          <w:szCs w:val="28"/>
+        </w:rPr>
+      </w:pPr>
+      <w:r>
+        <w:rPr>
+          <w:rFonts w:eastAsia="MS-Gothic" w:cs="RobotoMono-Regular" w:ascii="Lato" w:hAnsi="Lato"/>
+          <w:sz w:val="32"/>
+          <w:szCs w:val="28"/>
+        </w:rPr>
+      </w:r>
+    </w:p>
+    <w:p>
+      <w:pPr>
+        <w:pStyle w:val="Normal"/>
+        <w:spacing w:lineRule="auto" w:line="240" w:before="0" w:after="0"/>
+        <w:rPr>
+          <w:rFonts w:ascii="Lato" w:hAnsi="Lato" w:eastAsia="MS-Gothic" w:cs="RobotoMono-Regular"/>
+          <w:sz w:val="32"/>
+          <w:szCs w:val="28"/>
+        </w:rPr>
+      </w:pPr>
+      <w:r>
+        <w:rPr>
+          <w:rFonts w:eastAsia="MS-Gothic" w:cs="RobotoMono-Regular" w:ascii="Lato" w:hAnsi="Lato"/>
+          <w:sz w:val="32"/>
+          <w:szCs w:val="28"/>
+        </w:rPr>
+      </w:r>
+    </w:p>
+    <w:p>
+      <w:pPr>
+        <w:pStyle w:val="Normal"/>
+        <w:spacing w:lineRule="auto" w:line="240" w:before="0" w:after="0"/>
+        <w:rPr>
+          <w:rFonts w:ascii="Lato" w:hAnsi="Lato" w:eastAsia="MS-Gothic" w:cs="RobotoMono-Regular"/>
+          <w:sz w:val="32"/>
+          <w:szCs w:val="28"/>
+        </w:rPr>
+      </w:pPr>
+      <w:r>
+        <w:rPr>
+          <w:rFonts w:eastAsia="MS-Gothic" w:cs="RobotoMono-Regular" w:ascii="Lato" w:hAnsi="Lato"/>
+          <w:sz w:val="32"/>
+          <w:szCs w:val="28"/>
+        </w:rPr>
+      </w:r>
+    </w:p>
+    <w:p>
+      <w:pPr>
+        <w:pStyle w:val="Normal"/>
+        <w:spacing w:lineRule="auto" w:line="240" w:before="0" w:after="0"/>
+        <w:rPr>
+          <w:rFonts w:ascii="Lato" w:hAnsi="Lato" w:eastAsia="MS-Gothic" w:cs="RobotoMono-Regular"/>
+          <w:sz w:val="32"/>
+          <w:szCs w:val="28"/>
+        </w:rPr>
+      </w:pPr>
+      <w:r>
+        <w:rPr>
+          <w:rFonts w:eastAsia="MS-Gothic" w:cs="RobotoMono-Regular" w:ascii="Lato" w:hAnsi="Lato"/>
+          <w:sz w:val="32"/>
+          <w:szCs w:val="28"/>
+        </w:rPr>
+      </w:r>
+    </w:p>
+    <w:p>
+      <w:pPr>
+        <w:pStyle w:val="Normal"/>
+        <w:spacing w:lineRule="auto" w:line="240" w:before="0" w:after="0"/>
+        <w:rPr>
+          <w:rFonts w:ascii="Lato" w:hAnsi="Lato" w:eastAsia="MS-Gothic" w:cs="RobotoMono-Regular"/>
+          <w:sz w:val="32"/>
+          <w:szCs w:val="28"/>
+        </w:rPr>
+      </w:pPr>
+      <w:r>
+        <w:rPr>
+          <w:rFonts w:eastAsia="MS-Gothic" w:cs="RobotoMono-Regular" w:ascii="Lato" w:hAnsi="Lato"/>
+          <w:sz w:val="32"/>
+          <w:szCs w:val="28"/>
+        </w:rPr>
+      </w:r>
+    </w:p>
+    <w:p>
+      <w:pPr>
+        <w:pStyle w:val="Normal"/>
+        <w:spacing w:lineRule="auto" w:line="240" w:before="0" w:after="0"/>
+        <w:rPr>
+          <w:rFonts w:ascii="Lato" w:hAnsi="Lato" w:eastAsia="MS-Gothic" w:cs="RobotoMono-Regular"/>
+          <w:sz w:val="32"/>
+          <w:szCs w:val="28"/>
+        </w:rPr>
+      </w:pPr>
+      <w:r>
+        <w:rPr>
+          <w:rFonts w:eastAsia="MS-Gothic" w:cs="RobotoMono-Regular" w:ascii="Lato" w:hAnsi="Lato"/>
+          <w:sz w:val="32"/>
+          <w:szCs w:val="28"/>
+        </w:rPr>
+      </w:r>
+    </w:p>
+    <w:p>
+      <w:pPr>
+        <w:pStyle w:val="Normal"/>
+        <w:spacing w:lineRule="auto" w:line="240" w:before="0" w:after="0"/>
+        <w:rPr>
+          <w:rFonts w:ascii="Lato" w:hAnsi="Lato" w:eastAsia="MS-Gothic" w:cs="RobotoMono-Regular"/>
+          <w:sz w:val="32"/>
+          <w:szCs w:val="28"/>
+        </w:rPr>
+      </w:pPr>
+      <w:r>
+        <w:rPr>
+          <w:rFonts w:eastAsia="MS-Gothic" w:cs="RobotoMono-Regular" w:ascii="Lato" w:hAnsi="Lato"/>
+          <w:sz w:val="32"/>
+          <w:szCs w:val="28"/>
+        </w:rPr>
+      </w:r>
+    </w:p>
+    <w:p>
+      <w:pPr>
+        <w:pStyle w:val="Normal"/>
+        <w:spacing w:lineRule="auto" w:line="240" w:before="0" w:after="0"/>
+        <w:rPr>
+          <w:rFonts w:ascii="Lato" w:hAnsi="Lato" w:eastAsia="MS-Gothic" w:cs="RobotoMono-Regular"/>
+          <w:sz w:val="32"/>
+          <w:szCs w:val="28"/>
+        </w:rPr>
+      </w:pPr>
+      <w:r>
+        <w:rPr>
+          <w:rFonts w:eastAsia="MS-Gothic" w:cs="RobotoMono-Regular" w:ascii="Lato" w:hAnsi="Lato"/>
+          <w:sz w:val="32"/>
+          <w:szCs w:val="28"/>
+        </w:rPr>
+      </w:r>
+    </w:p>
+    <w:p>
+      <w:pPr>
+        <w:pStyle w:val="Normal"/>
+        <w:spacing w:lineRule="auto" w:line="240" w:before="0" w:after="0"/>
+        <w:rPr>
+          <w:rFonts w:ascii="Lato" w:hAnsi="Lato" w:eastAsia="MS-Gothic" w:cs="RobotoMono-Regular"/>
+          <w:sz w:val="32"/>
+          <w:szCs w:val="28"/>
+        </w:rPr>
+      </w:pPr>
+      <w:r>
+        <w:rPr>
+          <w:rFonts w:eastAsia="MS-Gothic" w:cs="RobotoMono-Regular" w:ascii="Lato" w:hAnsi="Lato"/>
+          <w:sz w:val="32"/>
+          <w:szCs w:val="28"/>
+        </w:rPr>
+      </w:r>
+    </w:p>
+    <w:p>
+      <w:pPr>
+        <w:pStyle w:val="Normal"/>
+        <w:spacing w:lineRule="auto" w:line="240" w:before="0" w:after="0"/>
+        <w:rPr>
+          <w:rFonts w:ascii="Lato" w:hAnsi="Lato" w:eastAsia="MS-Gothic" w:cs="RobotoMono-Regular"/>
+          <w:sz w:val="32"/>
+          <w:szCs w:val="28"/>
+        </w:rPr>
+      </w:pPr>
+      <w:r>
+        <w:rPr>
+          <w:rFonts w:eastAsia="MS-Gothic" w:cs="RobotoMono-Regular" w:ascii="Lato" w:hAnsi="Lato"/>
+          <w:sz w:val="32"/>
+          <w:szCs w:val="28"/>
+        </w:rPr>
+      </w:r>
+    </w:p>
+    <w:p>
+      <w:pPr>
+        <w:pStyle w:val="Normal"/>
+        <w:spacing w:lineRule="auto" w:line="240" w:before="0" w:after="0"/>
+        <w:rPr>
+          <w:rFonts w:ascii="Lato" w:hAnsi="Lato" w:eastAsia="MS-Gothic" w:cs="RobotoMono-Regular"/>
+          <w:sz w:val="32"/>
+          <w:szCs w:val="28"/>
+        </w:rPr>
+      </w:pPr>
+      <w:r>
+        <w:rPr>
+          <w:rFonts w:eastAsia="MS-Gothic" w:cs="RobotoMono-Regular" w:ascii="Lato" w:hAnsi="Lato"/>
+          <w:sz w:val="32"/>
+          <w:szCs w:val="28"/>
+        </w:rPr>
+      </w:r>
+    </w:p>
+    <w:p>
+      <w:pPr>
+        <w:pStyle w:val="Normal"/>
+        <w:spacing w:lineRule="auto" w:line="240" w:before="0" w:after="0"/>
+        <w:rPr>
+          <w:rFonts w:ascii="Lato" w:hAnsi="Lato" w:eastAsia="MS-Gothic" w:cs="RobotoMono-Regular"/>
+          <w:sz w:val="32"/>
+          <w:szCs w:val="28"/>
+        </w:rPr>
+      </w:pPr>
+      <w:r>
+        <w:rPr>
+          <w:rFonts w:eastAsia="MS-Gothic" w:cs="RobotoMono-Regular" w:ascii="Lato" w:hAnsi="Lato"/>
+          <w:sz w:val="32"/>
+          <w:szCs w:val="28"/>
+        </w:rPr>
+        <w:t>Diagrama de paquetes:</w:t>
+      </w:r>
+    </w:p>
+    <w:p>
+      <w:pPr>
+        <w:pStyle w:val="Normal"/>
+        <w:spacing w:lineRule="auto" w:line="240" w:before="0" w:after="0"/>
+        <w:rPr>
+          <w:rFonts w:ascii="Lato" w:hAnsi="Lato" w:eastAsia="MS-Gothic" w:cs="RobotoMono-Regular"/>
+          <w:sz w:val="32"/>
+          <w:szCs w:val="28"/>
+        </w:rPr>
+      </w:pPr>
+      <w:r>
+        <w:rPr>
+          <w:rFonts w:eastAsia="MS-Gothic" w:cs="RobotoMono-Regular" w:ascii="Lato" w:hAnsi="Lato"/>
+          <w:sz w:val="32"/>
+          <w:szCs w:val="28"/>
+        </w:rPr>
+        <w:drawing>
+          <wp:anchor behindDoc="0" distT="0" distB="0" distL="0" distR="0" simplePos="0" locked="0" layoutInCell="0" allowOverlap="1" relativeHeight="9">
+            <wp:simplePos x="0" y="0"/>
+            <wp:positionH relativeFrom="column">
+              <wp:align>center</wp:align>
+            </wp:positionH>
+            <wp:positionV relativeFrom="paragraph">
+              <wp:posOffset>635</wp:posOffset>
+            </wp:positionV>
+            <wp:extent cx="5943600" cy="4093845"/>
+            <wp:effectExtent l="0" t="0" r="0" b="0"/>
+            <wp:wrapSquare wrapText="largest"/>
+            <wp:docPr id="8" name="Image3" descr=""/>
+            <wp:cNvGraphicFramePr>
+              <a:graphicFrameLocks xmlns:a="http://schemas.openxmlformats.org/drawingml/2006/main" noChangeAspect="1"/>
+            </wp:cNvGraphicFramePr>
+            <a:graphic xmlns:a="http://schemas.openxmlformats.org/drawingml/2006/main">
+              <a:graphicData uri="http://schemas.openxmlformats.org/drawingml/2006/picture">
+                <pic:pic xmlns:pic="http://schemas.openxmlformats.org/drawingml/2006/picture">
+                  <pic:nvPicPr>
+                    <pic:cNvPr id="8" name="Image3" descr=""/>
+                    <pic:cNvPicPr>
+                      <a:picLocks noChangeAspect="1" noChangeArrowheads="1"/>
+                    </pic:cNvPicPr>
+                  </pic:nvPicPr>
+                  <pic:blipFill>
+                    <a:blip r:embed="rId9"/>
+                    <a:stretch>
+                      <a:fillRect/>
+                    </a:stretch>
+                  </pic:blipFill>
+                  <pic:spPr bwMode="auto">
+                    <a:xfrm>
+                      <a:off x="0" y="0"/>
+                      <a:ext cx="5943600" cy="4093845"/>
+                    </a:xfrm>
+                    <a:prstGeom prst="rect">
+                      <a:avLst/>
+                    </a:prstGeom>
+                    <a:noFill/>
+                  </pic:spPr>
+                </pic:pic>
+              </a:graphicData>
+            </a:graphic>
+          </wp:anchor>
+        </w:drawing>
+      </w:r>
+    </w:p>
+    <w:p>
+      <w:pPr>
+        <w:pStyle w:val="Normal"/>
+        <w:spacing w:lineRule="auto" w:line="240" w:before="0" w:after="0"/>
+        <w:rPr>
+          <w:rFonts w:ascii="Lato" w:hAnsi="Lato" w:eastAsia="MS-Gothic" w:cs="RobotoMono-Regular"/>
+          <w:sz w:val="32"/>
+          <w:szCs w:val="28"/>
+        </w:rPr>
+      </w:pPr>
+      <w:r>
+        <w:rPr>
+          <w:rFonts w:eastAsia="MS-Gothic" w:cs="RobotoMono-Regular" w:ascii="Lato" w:hAnsi="Lato"/>
+          <w:sz w:val="32"/>
+          <w:szCs w:val="28"/>
+        </w:rPr>
+      </w:r>
+    </w:p>
+    <w:p>
+      <w:pPr>
+        <w:pStyle w:val="Normal"/>
+        <w:spacing w:lineRule="auto" w:line="240" w:before="0" w:after="0"/>
+        <w:rPr>
+          <w:rFonts w:ascii="Lato" w:hAnsi="Lato" w:eastAsia="MS-Gothic" w:cs="RobotoMono-Regular"/>
+          <w:sz w:val="32"/>
+          <w:szCs w:val="28"/>
+        </w:rPr>
+      </w:pPr>
+      <w:r>
+        <w:rPr>
+          <w:rFonts w:eastAsia="MS-Gothic" w:cs="RobotoMono-Regular" w:ascii="Lato" w:hAnsi="Lato"/>
+          <w:sz w:val="32"/>
+          <w:szCs w:val="28"/>
+        </w:rPr>
       </w:r>
     </w:p>
     <w:sectPr>
@@ -4143,7 +5418,7 @@
   <w:docDefaults>
     <w:rPrDefault>
       <w:rPr>
-        <w:rFonts w:ascii="Calibri" w:hAnsi="Calibri" w:eastAsia="Calibri" w:cs="Arial" w:asciiTheme="minorHAnsi" w:cstheme="minorBidi" w:eastAsiaTheme="minorHAnsi" w:hAnsiTheme="minorHAnsi"/>
+        <w:rFonts w:ascii="Calibri" w:hAnsi="Calibri" w:eastAsia="Calibri" w:cs="" w:asciiTheme="minorHAnsi" w:cstheme="minorBidi" w:eastAsiaTheme="minorHAnsi" w:hAnsiTheme="minorHAnsi"/>
         <w:kern w:val="2"/>
         <w:sz w:val="22"/>
         <w:szCs w:val="22"/>
@@ -4541,12 +5816,13 @@
     <w:rsid w:val="00680cdf"/>
     <w:pPr>
       <w:widowControl/>
+      <w:suppressAutoHyphens w:val="true"/>
       <w:bidi w:val="0"/>
       <w:spacing w:lineRule="auto" w:line="259" w:before="0" w:after="160"/>
       <w:jc w:val="left"/>
     </w:pPr>
     <w:rPr>
-      <w:rFonts w:eastAsia="" w:eastAsiaTheme="minorEastAsia" w:ascii="Calibri" w:hAnsi="Calibri" w:cs="Arial"/>
+      <w:rFonts w:ascii="Calibri" w:hAnsi="Calibri" w:eastAsia="" w:cs="Arial" w:eastAsiaTheme="minorEastAsia"/>
       <w:color w:val="auto"/>
       <w:kern w:val="0"/>
       <w:sz w:val="22"/>

</xml_diff>